<commit_message>
Update 2024-05-26 Projekt Status Report - BibTexKonverter.docx
</commit_message>
<xml_diff>
--- a/Statusreports/2024-05-26 Projekt Status Report - BibTexKonverter.docx
+++ b/Statusreports/2024-05-26 Projekt Status Report - BibTexKonverter.docx
@@ -166,21 +166,12 @@
         </w:rPr>
         <w:t xml:space="preserve">Projekt: </w:t>
       </w:r>
-      <w:proofErr w:type="spellStart"/>
       <w:r>
         <w:rPr>
           <w:rFonts w:ascii="Calibri" w:hAnsi="Calibri" w:cs="Calibri"/>
           <w:lang w:val="de-DE"/>
         </w:rPr>
-        <w:t>BibTexKonverter</w:t>
-      </w:r>
-      <w:proofErr w:type="spellEnd"/>
-      <w:r>
-        <w:rPr>
-          <w:rFonts w:ascii="Calibri" w:hAnsi="Calibri" w:cs="Calibri"/>
-          <w:lang w:val="de-DE"/>
-        </w:rPr>
-        <w:t>,</w:t>
+        <w:t>BibTexKonverter,</w:t>
       </w:r>
       <w:r>
         <w:rPr>
@@ -194,23 +185,7 @@
           <w:rFonts w:ascii="Calibri" w:hAnsi="Calibri" w:cs="Calibri"/>
           <w:lang w:val="de-DE"/>
         </w:rPr>
-        <w:t xml:space="preserve">Jürgen Bullinger, David Konieczny, Lars </w:t>
-      </w:r>
-      <w:proofErr w:type="spellStart"/>
-      <w:r>
-        <w:rPr>
-          <w:rFonts w:ascii="Calibri" w:hAnsi="Calibri" w:cs="Calibri"/>
-          <w:lang w:val="de-DE"/>
-        </w:rPr>
-        <w:t>Lafleur</w:t>
-      </w:r>
-      <w:proofErr w:type="spellEnd"/>
-      <w:r>
-        <w:rPr>
-          <w:rFonts w:ascii="Calibri" w:hAnsi="Calibri" w:cs="Calibri"/>
-          <w:lang w:val="de-DE"/>
-        </w:rPr>
-        <w:t xml:space="preserve">, Constantin Schulz  </w:t>
+        <w:t xml:space="preserve">Jürgen Bullinger, David Konieczny, Lars Lafleur, Constantin Schulz  </w:t>
       </w:r>
     </w:p>
     <w:tbl>
@@ -308,151 +283,7 @@
                 <w:rFonts w:ascii="Calibri" w:hAnsi="Calibri" w:cs="Calibri"/>
                 <w:lang w:val="de-DE"/>
               </w:rPr>
-              <w:t xml:space="preserve">Konvertierung von </w:t>
-            </w:r>
-            <w:proofErr w:type="spellStart"/>
-            <w:r>
-              <w:rPr>
-                <w:rFonts w:ascii="Calibri" w:hAnsi="Calibri" w:cs="Calibri"/>
-                <w:lang w:val="de-DE"/>
-              </w:rPr>
-              <w:t>BibTeX</w:t>
-            </w:r>
-            <w:proofErr w:type="spellEnd"/>
-            <w:r>
-              <w:rPr>
-                <w:rFonts w:ascii="Calibri" w:hAnsi="Calibri" w:cs="Calibri"/>
-                <w:lang w:val="de-DE"/>
-              </w:rPr>
-              <w:t xml:space="preserve">-Code in Literaturstrings in Python (Bibliothek </w:t>
-            </w:r>
-            <w:proofErr w:type="spellStart"/>
-            <w:r>
-              <w:rPr>
-                <w:rFonts w:ascii="Calibri" w:hAnsi="Calibri" w:cs="Calibri"/>
-                <w:lang w:val="de-DE"/>
-              </w:rPr>
-              <w:t>Pybtex</w:t>
-            </w:r>
-            <w:proofErr w:type="spellEnd"/>
-            <w:r>
-              <w:rPr>
-                <w:rFonts w:ascii="Calibri" w:hAnsi="Calibri" w:cs="Calibri"/>
-                <w:lang w:val="de-DE"/>
-              </w:rPr>
-              <w:t xml:space="preserve">) für die Stile Plain, APA und MLA: Die im Web gefundene Sammlung von </w:t>
-            </w:r>
-            <w:proofErr w:type="spellStart"/>
-            <w:r>
-              <w:rPr>
-                <w:rFonts w:ascii="Calibri" w:hAnsi="Calibri" w:cs="Calibri"/>
-                <w:lang w:val="de-DE"/>
-              </w:rPr>
-              <w:t>BibTeX</w:t>
-            </w:r>
-            <w:proofErr w:type="spellEnd"/>
-            <w:r>
-              <w:rPr>
-                <w:rFonts w:ascii="Calibri" w:hAnsi="Calibri" w:cs="Calibri"/>
-                <w:lang w:val="de-DE"/>
-              </w:rPr>
-              <w:t>-Code „</w:t>
-            </w:r>
-            <w:proofErr w:type="spellStart"/>
-            <w:r>
-              <w:rPr>
-                <w:rFonts w:ascii="Calibri" w:hAnsi="Calibri" w:cs="Calibri"/>
-                <w:lang w:val="de-DE"/>
-              </w:rPr>
-              <w:t>anthology.bib</w:t>
-            </w:r>
-            <w:proofErr w:type="spellEnd"/>
-            <w:r>
-              <w:rPr>
-                <w:rFonts w:ascii="Calibri" w:hAnsi="Calibri" w:cs="Calibri"/>
-                <w:lang w:val="de-DE"/>
-              </w:rPr>
-              <w:t xml:space="preserve">“ enthält Einträge des Typs </w:t>
-            </w:r>
-            <w:proofErr w:type="spellStart"/>
-            <w:r>
-              <w:rPr>
-                <w:rFonts w:ascii="Calibri" w:hAnsi="Calibri" w:cs="Calibri"/>
-                <w:lang w:val="de-DE"/>
-              </w:rPr>
-              <w:t>Article</w:t>
-            </w:r>
-            <w:proofErr w:type="spellEnd"/>
-            <w:r>
-              <w:rPr>
-                <w:rFonts w:ascii="Calibri" w:hAnsi="Calibri" w:cs="Calibri"/>
-                <w:lang w:val="de-DE"/>
-              </w:rPr>
-              <w:t xml:space="preserve">, Proceedings und </w:t>
-            </w:r>
-            <w:proofErr w:type="spellStart"/>
-            <w:r>
-              <w:rPr>
-                <w:rFonts w:ascii="Calibri" w:hAnsi="Calibri" w:cs="Calibri"/>
-                <w:lang w:val="de-DE"/>
-              </w:rPr>
-              <w:t>Inproceedings</w:t>
-            </w:r>
-            <w:proofErr w:type="spellEnd"/>
-            <w:r>
-              <w:rPr>
-                <w:rFonts w:ascii="Calibri" w:hAnsi="Calibri" w:cs="Calibri"/>
-                <w:lang w:val="de-DE"/>
-              </w:rPr>
-              <w:t xml:space="preserve">, die mithilfe von </w:t>
-            </w:r>
-            <w:proofErr w:type="spellStart"/>
-            <w:r>
-              <w:rPr>
-                <w:rFonts w:ascii="Calibri" w:hAnsi="Calibri" w:cs="Calibri"/>
-                <w:lang w:val="de-DE"/>
-              </w:rPr>
-              <w:t>Pybtex</w:t>
-            </w:r>
-            <w:proofErr w:type="spellEnd"/>
-            <w:r>
-              <w:rPr>
-                <w:rFonts w:ascii="Calibri" w:hAnsi="Calibri" w:cs="Calibri"/>
-                <w:lang w:val="de-DE"/>
-              </w:rPr>
-              <w:t xml:space="preserve"> konvertiert werden konnten. Daraus wurden Trainingsdaten mit den Attributen „Literaturstring“, „Literaturtyp“, „Style“ und „</w:t>
-            </w:r>
-            <w:proofErr w:type="spellStart"/>
-            <w:r>
-              <w:rPr>
-                <w:rFonts w:ascii="Calibri" w:hAnsi="Calibri" w:cs="Calibri"/>
-                <w:lang w:val="de-DE"/>
-              </w:rPr>
-              <w:t>Bibtex</w:t>
-            </w:r>
-            <w:proofErr w:type="spellEnd"/>
-            <w:r>
-              <w:rPr>
-                <w:rFonts w:ascii="Calibri" w:hAnsi="Calibri" w:cs="Calibri"/>
-                <w:lang w:val="de-DE"/>
-              </w:rPr>
-              <w:t xml:space="preserve">“ erstellt. </w:t>
-            </w:r>
-            <w:proofErr w:type="spellStart"/>
-            <w:r>
-              <w:rPr>
-                <w:rFonts w:ascii="Calibri" w:hAnsi="Calibri" w:cs="Calibri"/>
-                <w:lang w:val="de-DE"/>
-              </w:rPr>
-              <w:t>Pybtex</w:t>
-            </w:r>
-            <w:proofErr w:type="spellEnd"/>
-            <w:r>
-              <w:rPr>
-                <w:rFonts w:ascii="Calibri" w:hAnsi="Calibri" w:cs="Calibri"/>
-                <w:lang w:val="de-DE"/>
-              </w:rPr>
-              <w:t xml:space="preserve"> kann später noch angepasst werden, um auch Referenzen in weiteren Stilen zu erzeugen.</w:t>
+              <w:t>Konvertierung von BibTeX-Code in Literaturstrings in Python (Bibliothek Pybtex) für die Stile Plain, APA und MLA: Die im Web gefundene Sammlung von BibTeX-Code „anthology.bib“ enthält Einträge des Typs Article, Proceedings und Inproceedings, die mithilfe von Pybtex konvertiert werden konnten. Daraus wurden Trainingsdaten mit den Attributen „Literaturstring“, „Literaturtyp“, „Style“ und „Bibtex“ erstellt. Pybtex kann später noch angepasst werden, um auch Referenzen in weiteren Stilen zu erzeugen.</w:t>
             </w:r>
           </w:p>
           <w:p>
@@ -468,6 +299,413 @@
                 <w:rFonts w:ascii="Calibri" w:hAnsi="Calibri" w:cs="Calibri"/>
                 <w:lang w:val="de-DE"/>
               </w:rPr>
+              <w:t xml:space="preserve">Erfolg </w:t>
+            </w:r>
+            <w:r>
+              <w:rPr>
+                <w:rFonts w:ascii="Calibri" w:hAnsi="Calibri" w:cs="Calibri"/>
+                <w:lang w:val="de-DE"/>
+              </w:rPr>
+              <w:t xml:space="preserve">2 </w:t>
+            </w:r>
+            <w:r>
+              <w:rPr>
+                <w:rFonts w:ascii="Calibri" w:hAnsi="Calibri" w:cs="Calibri"/>
+                <w:lang w:val="de-DE"/>
+              </w:rPr>
+              <w:t>(</w:t>
+            </w:r>
+            <w:r>
+              <w:rPr>
+                <w:rFonts w:ascii="Calibri" w:hAnsi="Calibri" w:cs="Calibri"/>
+                <w:color w:val="538135" w:themeColor="accent6" w:themeShade="BF"/>
+                <w:lang w:val="de-DE"/>
+              </w:rPr>
+              <w:t>wichtiger Milestone</w:t>
+            </w:r>
+            <w:r>
+              <w:rPr>
+                <w:rFonts w:ascii="Calibri" w:hAnsi="Calibri" w:cs="Calibri"/>
+                <w:lang w:val="de-DE"/>
+              </w:rPr>
+              <w:t>):</w:t>
+            </w:r>
+            <w:r>
+              <w:rPr>
+                <w:rFonts w:ascii="Calibri" w:hAnsi="Calibri" w:cs="Calibri"/>
+                <w:lang w:val="de-DE"/>
+              </w:rPr>
+              <w:t xml:space="preserve"> </w:t>
+            </w:r>
+            <w:r>
+              <w:rPr>
+                <w:rFonts w:ascii="Calibri" w:hAnsi="Calibri" w:cs="Calibri"/>
+                <w:lang w:val="de-DE"/>
+              </w:rPr>
+              <w:t xml:space="preserve">Eine Eruierung von ML-Modellen für NLP ist erfolgt. </w:t>
+            </w:r>
+            <w:r>
+              <w:rPr>
+                <w:rFonts w:ascii="Calibri" w:hAnsi="Calibri" w:cs="Calibri"/>
+                <w:lang w:val="de-DE"/>
+              </w:rPr>
+              <w:t>Die Plattform Hugging</w:t>
+            </w:r>
+            <w:r>
+              <w:rPr>
+                <w:rFonts w:ascii="Calibri" w:hAnsi="Calibri" w:cs="Calibri"/>
+                <w:lang w:val="de-DE"/>
+              </w:rPr>
+              <w:t xml:space="preserve"> F</w:t>
+            </w:r>
+            <w:r>
+              <w:rPr>
+                <w:rFonts w:ascii="Calibri" w:hAnsi="Calibri" w:cs="Calibri"/>
+                <w:lang w:val="de-DE"/>
+              </w:rPr>
+              <w:t xml:space="preserve">ace </w:t>
+            </w:r>
+            <w:r>
+              <w:rPr>
+                <w:rFonts w:ascii="Calibri" w:hAnsi="Calibri" w:cs="Calibri"/>
+                <w:lang w:val="de-DE"/>
+              </w:rPr>
+              <w:t xml:space="preserve">mit </w:t>
+            </w:r>
+            <w:r>
+              <w:rPr>
+                <w:rFonts w:ascii="Calibri" w:hAnsi="Calibri" w:cs="Calibri"/>
+                <w:lang w:val="de-DE"/>
+              </w:rPr>
+              <w:t xml:space="preserve">u.a. </w:t>
+            </w:r>
+            <w:r>
+              <w:rPr>
+                <w:rFonts w:ascii="Calibri" w:hAnsi="Calibri" w:cs="Calibri"/>
+                <w:lang w:val="de-DE"/>
+              </w:rPr>
+              <w:t xml:space="preserve">den Transformer- und Pytorch-Bibliotheken </w:t>
+            </w:r>
+            <w:r>
+              <w:rPr>
+                <w:rFonts w:ascii="Calibri" w:hAnsi="Calibri" w:cs="Calibri"/>
+                <w:lang w:val="de-DE"/>
+              </w:rPr>
+              <w:t>hat sich als vielversprechend herausgestellt. Erste Modelle</w:t>
+            </w:r>
+            <w:r>
+              <w:rPr>
+                <w:rFonts w:ascii="Calibri" w:hAnsi="Calibri" w:cs="Calibri"/>
+                <w:lang w:val="de-DE"/>
+              </w:rPr>
+              <w:t>/Ansätze wurden getestet</w:t>
+            </w:r>
+            <w:r>
+              <w:rPr>
+                <w:rFonts w:ascii="Calibri" w:hAnsi="Calibri" w:cs="Calibri"/>
+                <w:lang w:val="de-DE"/>
+              </w:rPr>
+              <w:t>, trainiert (Fine-Tuning) und auf Huggingface-Hub deployed.</w:t>
+            </w:r>
+            <w:r>
+              <w:rPr>
+                <w:rFonts w:ascii="Calibri" w:hAnsi="Calibri" w:cs="Calibri"/>
+                <w:lang w:val="de-DE"/>
+              </w:rPr>
+              <w:t xml:space="preserve"> CUDA </w:t>
+            </w:r>
+            <w:r>
+              <w:rPr>
+                <w:rFonts w:ascii="Calibri" w:hAnsi="Calibri" w:cs="Calibri"/>
+                <w:lang w:val="de-DE"/>
+              </w:rPr>
+              <w:t>konnte erfolgreich installiert werden, sodass GPU zum Trainieren genutzt werden kann.</w:t>
+            </w:r>
+          </w:p>
+          <w:p>
+            <w:pPr>
+              <w:pStyle w:val="AtRisk"/>
+              <w:rPr>
+                <w:rFonts w:ascii="Calibri" w:hAnsi="Calibri" w:cs="Calibri"/>
+                <w:lang w:val="de-DE"/>
+              </w:rPr>
+            </w:pPr>
+            <w:r>
+              <w:rPr>
+                <w:rFonts w:ascii="Calibri" w:hAnsi="Calibri" w:cs="Calibri"/>
+                <w:lang w:val="de-DE"/>
+              </w:rPr>
+              <w:t>Erfolg 3 (</w:t>
+            </w:r>
+            <w:r>
+              <w:rPr>
+                <w:rFonts w:ascii="Calibri" w:hAnsi="Calibri" w:cs="Calibri"/>
+                <w:color w:val="538135" w:themeColor="accent6" w:themeShade="BF"/>
+                <w:lang w:val="de-DE"/>
+              </w:rPr>
+              <w:t>wichtiger Milestone</w:t>
+            </w:r>
+            <w:r>
+              <w:rPr>
+                <w:rFonts w:ascii="Calibri" w:hAnsi="Calibri" w:cs="Calibri"/>
+                <w:lang w:val="de-DE"/>
+              </w:rPr>
+              <w:t>):</w:t>
+            </w:r>
+            <w:r>
+              <w:rPr>
+                <w:rFonts w:ascii="Calibri" w:hAnsi="Calibri" w:cs="Calibri"/>
+                <w:lang w:val="de-DE"/>
+              </w:rPr>
+              <w:t xml:space="preserve"> Eine pipeline für NER </w:t>
+            </w:r>
+            <w:r>
+              <w:rPr>
+                <w:rFonts w:ascii="Calibri" w:hAnsi="Calibri" w:cs="Calibri"/>
+                <w:lang w:val="de-DE"/>
+              </w:rPr>
+              <w:t>erkennt auch in Literatureinträgen</w:t>
+            </w:r>
+            <w:r>
+              <w:rPr>
+                <w:rFonts w:ascii="Calibri" w:hAnsi="Calibri" w:cs="Calibri"/>
+                <w:lang w:val="de-DE"/>
+              </w:rPr>
+              <w:t xml:space="preserve"> </w:t>
+            </w:r>
+            <w:r>
+              <w:rPr>
+                <w:rFonts w:ascii="Calibri" w:hAnsi="Calibri" w:cs="Calibri"/>
+                <w:lang w:val="de-DE"/>
+              </w:rPr>
+              <w:t>die</w:t>
+            </w:r>
+            <w:r>
+              <w:rPr>
+                <w:rFonts w:ascii="Calibri" w:hAnsi="Calibri" w:cs="Calibri"/>
+                <w:lang w:val="de-DE"/>
+              </w:rPr>
+              <w:t xml:space="preserve"> Named Entities</w:t>
+            </w:r>
+            <w:r>
+              <w:rPr>
+                <w:rFonts w:ascii="Calibri" w:hAnsi="Calibri" w:cs="Calibri"/>
+                <w:lang w:val="de-DE"/>
+              </w:rPr>
+              <w:t>. Diese Informationen können zum Parsen der Literatureinträge hilfreich sein, um zum Beispiel die Autoren</w:t>
+            </w:r>
+            <w:r>
+              <w:rPr>
+                <w:rFonts w:ascii="Calibri" w:hAnsi="Calibri" w:cs="Calibri"/>
+                <w:lang w:val="de-DE"/>
+              </w:rPr>
+              <w:t>, Organisationen</w:t>
+            </w:r>
+            <w:r>
+              <w:rPr>
+                <w:rFonts w:ascii="Calibri" w:hAnsi="Calibri" w:cs="Calibri"/>
+                <w:lang w:val="de-DE"/>
+              </w:rPr>
+              <w:t xml:space="preserve"> oder Adressen zu extrahieren.</w:t>
+            </w:r>
+          </w:p>
+          <w:p>
+            <w:pPr>
+              <w:pStyle w:val="AtRisk"/>
+              <w:rPr>
+                <w:rFonts w:ascii="Calibri" w:hAnsi="Calibri" w:cs="Calibri"/>
+                <w:lang w:val="de-DE"/>
+              </w:rPr>
+            </w:pPr>
+            <w:r>
+              <w:rPr>
+                <w:rFonts w:ascii="Calibri" w:hAnsi="Calibri" w:cs="Calibri"/>
+                <w:lang w:val="de-DE"/>
+              </w:rPr>
+              <w:t xml:space="preserve">Erfolg </w:t>
+            </w:r>
+            <w:r>
+              <w:rPr>
+                <w:rFonts w:ascii="Calibri" w:hAnsi="Calibri" w:cs="Calibri"/>
+                <w:lang w:val="de-DE"/>
+              </w:rPr>
+              <w:t>4</w:t>
+            </w:r>
+            <w:r>
+              <w:rPr>
+                <w:rFonts w:ascii="Calibri" w:hAnsi="Calibri" w:cs="Calibri"/>
+                <w:lang w:val="de-DE"/>
+              </w:rPr>
+              <w:t xml:space="preserve"> (</w:t>
+            </w:r>
+            <w:r>
+              <w:rPr>
+                <w:rFonts w:ascii="Calibri" w:hAnsi="Calibri" w:cs="Calibri"/>
+                <w:color w:val="538135" w:themeColor="accent6" w:themeShade="BF"/>
+                <w:lang w:val="de-DE"/>
+              </w:rPr>
+              <w:t>wichtiger Milestone</w:t>
+            </w:r>
+            <w:r>
+              <w:rPr>
+                <w:rFonts w:ascii="Calibri" w:hAnsi="Calibri" w:cs="Calibri"/>
+                <w:lang w:val="de-DE"/>
+              </w:rPr>
+              <w:t>):</w:t>
+            </w:r>
+            <w:r>
+              <w:rPr>
+                <w:rFonts w:ascii="Calibri" w:hAnsi="Calibri" w:cs="Calibri"/>
+                <w:lang w:val="de-DE"/>
+              </w:rPr>
+              <w:t xml:space="preserve"> Es k</w:t>
+            </w:r>
+            <w:r>
+              <w:rPr>
+                <w:rFonts w:ascii="Calibri" w:hAnsi="Calibri" w:cs="Calibri"/>
+                <w:lang w:val="de-DE"/>
+              </w:rPr>
+              <w:t>o</w:t>
+            </w:r>
+            <w:r>
+              <w:rPr>
+                <w:rFonts w:ascii="Calibri" w:hAnsi="Calibri" w:cs="Calibri"/>
+                <w:lang w:val="de-DE"/>
+              </w:rPr>
+              <w:t>nnten drei binäre Klassifizierer (auf Basis</w:t>
+            </w:r>
+            <w:r>
+              <w:rPr>
+                <w:rFonts w:ascii="Calibri" w:hAnsi="Calibri" w:cs="Calibri"/>
+                <w:lang w:val="de-DE"/>
+              </w:rPr>
+              <w:t xml:space="preserve"> von</w:t>
+            </w:r>
+            <w:r>
+              <w:rPr>
+                <w:lang w:val="de-DE"/>
+              </w:rPr>
+              <w:t xml:space="preserve"> </w:t>
+            </w:r>
+            <w:r>
+              <w:rPr>
+                <w:rFonts w:ascii="Calibri" w:hAnsi="Calibri" w:cs="Calibri"/>
+                <w:lang w:val="de-DE"/>
+              </w:rPr>
+              <w:t>DistilBERT</w:t>
+            </w:r>
+            <w:r>
+              <w:rPr>
+                <w:rFonts w:ascii="Calibri" w:hAnsi="Calibri" w:cs="Calibri"/>
+                <w:lang w:val="de-DE"/>
+              </w:rPr>
+              <w:t xml:space="preserve">) trainiert werden. </w:t>
+            </w:r>
+            <w:r>
+              <w:rPr>
+                <w:rFonts w:ascii="Calibri" w:hAnsi="Calibri" w:cs="Calibri"/>
+                <w:lang w:val="de-DE"/>
+              </w:rPr>
+              <w:t xml:space="preserve">Ein </w:t>
+            </w:r>
+            <w:r>
+              <w:rPr>
+                <w:rFonts w:ascii="Calibri" w:hAnsi="Calibri" w:cs="Calibri"/>
+                <w:lang w:val="de-DE"/>
+              </w:rPr>
+              <w:t>solcher Klassifizierer</w:t>
+            </w:r>
+            <w:r>
+              <w:rPr>
+                <w:rFonts w:ascii="Calibri" w:hAnsi="Calibri" w:cs="Calibri"/>
+                <w:lang w:val="de-DE"/>
+              </w:rPr>
+              <w:t xml:space="preserve"> </w:t>
+            </w:r>
+            <w:r>
+              <w:rPr>
+                <w:rFonts w:ascii="Calibri" w:hAnsi="Calibri" w:cs="Calibri"/>
+                <w:lang w:val="de-DE"/>
+              </w:rPr>
+              <w:t>spezialisiert</w:t>
+            </w:r>
+            <w:r>
+              <w:rPr>
+                <w:rFonts w:ascii="Calibri" w:hAnsi="Calibri" w:cs="Calibri"/>
+                <w:lang w:val="de-DE"/>
+              </w:rPr>
+              <w:t xml:space="preserve"> sich auf das Erkennen eines Formates. So schätzt zum Beispiel</w:t>
+            </w:r>
+            <w:r>
+              <w:rPr>
+                <w:rFonts w:ascii="Calibri" w:hAnsi="Calibri" w:cs="Calibri"/>
+                <w:lang w:val="de-DE"/>
+              </w:rPr>
+              <w:t xml:space="preserve"> </w:t>
+            </w:r>
+            <w:r>
+              <w:rPr>
+                <w:rFonts w:ascii="Calibri" w:hAnsi="Calibri" w:cs="Calibri"/>
+                <w:lang w:val="de-DE"/>
+              </w:rPr>
+              <w:t>der APA-</w:t>
+            </w:r>
+            <w:r>
+              <w:rPr>
+                <w:rFonts w:ascii="Calibri" w:hAnsi="Calibri" w:cs="Calibri"/>
+                <w:lang w:val="de-DE"/>
+              </w:rPr>
+              <w:t>Klassifizierer</w:t>
+            </w:r>
+            <w:r>
+              <w:rPr>
+                <w:rFonts w:ascii="Calibri" w:hAnsi="Calibri" w:cs="Calibri"/>
+                <w:lang w:val="de-DE"/>
+              </w:rPr>
+              <w:t>, ob der</w:t>
+            </w:r>
+            <w:r>
+              <w:rPr>
+                <w:rFonts w:ascii="Calibri" w:hAnsi="Calibri" w:cs="Calibri"/>
+                <w:lang w:val="de-DE"/>
+              </w:rPr>
+              <w:t xml:space="preserve"> Literatureintrag </w:t>
+            </w:r>
+            <w:r>
+              <w:rPr>
+                <w:rFonts w:ascii="Calibri" w:hAnsi="Calibri" w:cs="Calibri"/>
+                <w:lang w:val="de-DE"/>
+              </w:rPr>
+              <w:t>mit einer gewissen Wahrscheinlichkeit im</w:t>
+            </w:r>
+            <w:r>
+              <w:rPr>
+                <w:rFonts w:ascii="Calibri" w:hAnsi="Calibri" w:cs="Calibri"/>
+                <w:lang w:val="de-DE"/>
+              </w:rPr>
+              <w:t xml:space="preserve"> APA-Stil ist oder nicht. </w:t>
+            </w:r>
+            <w:r>
+              <w:rPr>
+                <w:rFonts w:ascii="Calibri" w:hAnsi="Calibri" w:cs="Calibri"/>
+                <w:lang w:val="de-DE"/>
+              </w:rPr>
+              <w:t>Erste rudimentäre Tests sind vielversprechend.</w:t>
+            </w:r>
+          </w:p>
+          <w:p>
+            <w:pPr>
+              <w:pStyle w:val="AtRisk"/>
+              <w:rPr>
+                <w:rFonts w:ascii="Calibri" w:hAnsi="Calibri" w:cs="Calibri"/>
+                <w:lang w:val="de-DE"/>
+              </w:rPr>
+            </w:pPr>
+            <w:r>
+              <w:rPr>
+                <w:rFonts w:ascii="Calibri" w:hAnsi="Calibri" w:cs="Calibri"/>
+                <w:lang w:val="de-DE"/>
+              </w:rPr>
               <w:t>Erfolg 2 (</w:t>
             </w:r>
             <w:r>
@@ -490,7 +728,7 @@
                 <w:rFonts w:ascii="Calibri" w:hAnsi="Calibri" w:cs="Calibri"/>
                 <w:lang w:val="de-DE"/>
               </w:rPr>
-              <w:t>&lt;Beschreibung&gt;</w:t>
+              <w:t>Eine erste Datenarchitektur konnte aufgebaut werden.</w:t>
             </w:r>
           </w:p>
           <w:p>
@@ -605,17 +843,122 @@
             <w:r>
               <w:rPr>
                 <w:rFonts w:ascii="Calibri" w:hAnsi="Calibri" w:cs="Calibri"/>
-                <w:color w:val="FF0000"/>
-                <w:lang w:val="de-DE"/>
-              </w:rPr>
-              <w:t>hohes Risiko</w:t>
-            </w:r>
-            <w:r>
-              <w:rPr>
-                <w:rFonts w:ascii="Calibri" w:hAnsi="Calibri" w:cs="Calibri"/>
-                <w:lang w:val="de-DE"/>
-              </w:rPr>
-              <w:t>): &lt;Beschreibung&gt;</w:t>
+                <w:color w:val="FFC000" w:themeColor="accent4"/>
+                <w:lang w:val="de-DE"/>
+              </w:rPr>
+              <w:t>mittleres Risiko</w:t>
+            </w:r>
+            <w:r>
+              <w:rPr>
+                <w:rFonts w:ascii="Calibri" w:hAnsi="Calibri" w:cs="Calibri"/>
+                <w:lang w:val="de-DE"/>
+              </w:rPr>
+              <w:t xml:space="preserve">): </w:t>
+            </w:r>
+            <w:r>
+              <w:rPr>
+                <w:rFonts w:ascii="Calibri" w:hAnsi="Calibri" w:cs="Calibri"/>
+                <w:lang w:val="de-DE"/>
+              </w:rPr>
+              <w:t xml:space="preserve"> </w:t>
+            </w:r>
+            <w:r>
+              <w:rPr>
+                <w:rFonts w:ascii="Calibri" w:hAnsi="Calibri" w:cs="Calibri"/>
+                <w:lang w:val="de-DE"/>
+              </w:rPr>
+              <w:t xml:space="preserve">Das BibText-Konvertierungsproblem </w:t>
+            </w:r>
+            <w:r>
+              <w:rPr>
+                <w:rFonts w:ascii="Calibri" w:hAnsi="Calibri" w:cs="Calibri"/>
+                <w:lang w:val="de-DE"/>
+              </w:rPr>
+              <w:t>mit</w:t>
+            </w:r>
+            <w:r>
+              <w:rPr>
+                <w:rFonts w:ascii="Calibri" w:hAnsi="Calibri" w:cs="Calibri"/>
+                <w:lang w:val="de-DE"/>
+              </w:rPr>
+              <w:t xml:space="preserve"> Seq2Seq-</w:t>
+            </w:r>
+            <w:r>
+              <w:rPr>
+                <w:rFonts w:ascii="Calibri" w:hAnsi="Calibri" w:cs="Calibri"/>
+                <w:lang w:val="de-DE"/>
+              </w:rPr>
+              <w:t>Modellen wie</w:t>
+            </w:r>
+            <w:r>
+              <w:rPr>
+                <w:rFonts w:ascii="Calibri" w:hAnsi="Calibri" w:cs="Calibri"/>
+                <w:lang w:val="de-DE"/>
+              </w:rPr>
+              <w:t xml:space="preserve"> T5 zu lösen scheiterte, da das Trainieren (Fine-Tuning) zu ressourcenaufwendig war.</w:t>
+            </w:r>
+            <w:r>
+              <w:rPr>
+                <w:rFonts w:ascii="Calibri" w:hAnsi="Calibri" w:cs="Calibri"/>
+                <w:lang w:val="de-DE"/>
+              </w:rPr>
+              <w:t xml:space="preserve"> </w:t>
+            </w:r>
+            <w:r>
+              <w:rPr>
+                <w:rFonts w:ascii="Calibri" w:hAnsi="Calibri" w:cs="Calibri"/>
+                <w:lang w:val="de-DE"/>
+              </w:rPr>
+              <w:t xml:space="preserve">Idee war es, die Konvertierung als Übersetzungsproblem </w:t>
+            </w:r>
+            <w:r>
+              <w:rPr>
+                <w:rFonts w:ascii="Calibri" w:hAnsi="Calibri" w:cs="Calibri"/>
+                <w:lang w:val="de-DE"/>
+              </w:rPr>
+              <w:t xml:space="preserve">(„Rückübersetzung") zu behandeln. </w:t>
+            </w:r>
+            <w:r>
+              <w:rPr>
+                <w:rFonts w:ascii="Calibri" w:hAnsi="Calibri" w:cs="Calibri"/>
+                <w:lang w:val="de-DE"/>
+              </w:rPr>
+              <w:t xml:space="preserve">Es ist </w:t>
+            </w:r>
+            <w:r>
+              <w:rPr>
+                <w:rFonts w:ascii="Calibri" w:hAnsi="Calibri" w:cs="Calibri"/>
+                <w:lang w:val="de-DE"/>
+              </w:rPr>
+              <w:t>fraglich</w:t>
+            </w:r>
+            <w:r>
+              <w:rPr>
+                <w:rFonts w:ascii="Calibri" w:hAnsi="Calibri" w:cs="Calibri"/>
+                <w:lang w:val="de-DE"/>
+              </w:rPr>
+              <w:t xml:space="preserve">, </w:t>
+            </w:r>
+            <w:r>
+              <w:rPr>
+                <w:rFonts w:ascii="Calibri" w:hAnsi="Calibri" w:cs="Calibri"/>
+                <w:lang w:val="de-DE"/>
+              </w:rPr>
+              <w:t>wie ressourcenintensiv</w:t>
+            </w:r>
+            <w:r>
+              <w:rPr>
+                <w:rFonts w:ascii="Calibri" w:hAnsi="Calibri" w:cs="Calibri"/>
+                <w:lang w:val="de-DE"/>
+              </w:rPr>
+              <w:t xml:space="preserve"> die binären Klassifizierer </w:t>
+            </w:r>
+            <w:r>
+              <w:rPr>
+                <w:rFonts w:ascii="Calibri" w:hAnsi="Calibri" w:cs="Calibri"/>
+                <w:lang w:val="de-DE"/>
+              </w:rPr>
+              <w:t>bei größeren Datenmengen werden.</w:t>
             </w:r>
           </w:p>
           <w:p>
@@ -661,550 +1004,13 @@
                 <w:rFonts w:ascii="Calibri" w:hAnsi="Calibri" w:cs="Calibri"/>
                 <w:lang w:val="de-DE"/>
               </w:rPr>
-              <w:t xml:space="preserve">Bias in den Trainingsdaten: Durch die einheitliche Konvertierung von </w:t>
-            </w:r>
-            <w:proofErr w:type="spellStart"/>
-            <w:r>
-              <w:rPr>
-                <w:rFonts w:ascii="Calibri" w:hAnsi="Calibri" w:cs="Calibri"/>
-                <w:lang w:val="de-DE"/>
-              </w:rPr>
-              <w:t>Bibtex</w:t>
-            </w:r>
-            <w:proofErr w:type="spellEnd"/>
-            <w:r>
-              <w:rPr>
-                <w:rFonts w:ascii="Calibri" w:hAnsi="Calibri" w:cs="Calibri"/>
-                <w:lang w:val="de-DE"/>
-              </w:rPr>
-              <w:t xml:space="preserve">-Code zu Literaturstrings mithilfe einer Bibliothek </w:t>
-            </w:r>
-            <w:proofErr w:type="spellStart"/>
-            <w:r>
-              <w:t>wird</w:t>
-            </w:r>
-            <w:proofErr w:type="spellEnd"/>
-            <w:r>
-              <w:t xml:space="preserve"> das “</w:t>
-            </w:r>
-            <w:proofErr w:type="spellStart"/>
-            <w:r>
-              <w:t>Rauschen</w:t>
-            </w:r>
-            <w:proofErr w:type="spellEnd"/>
-            <w:r>
-              <w:t xml:space="preserve">” in </w:t>
-            </w:r>
-            <w:proofErr w:type="spellStart"/>
-            <w:r>
-              <w:t>Realbeispielen</w:t>
-            </w:r>
-            <w:proofErr w:type="spellEnd"/>
-            <w:r>
-              <w:t xml:space="preserve"> </w:t>
-            </w:r>
-            <w:proofErr w:type="spellStart"/>
-            <w:r>
-              <w:t>vernachlässigt</w:t>
-            </w:r>
-            <w:proofErr w:type="spellEnd"/>
-            <w:r>
-              <w:t>.</w:t>
-            </w:r>
-            <w:r>
-              <w:t xml:space="preserve"> Auch </w:t>
-            </w:r>
-            <w:proofErr w:type="spellStart"/>
-            <w:r>
-              <w:t>wenn</w:t>
-            </w:r>
-            <w:proofErr w:type="spellEnd"/>
-            <w:r>
-              <w:t xml:space="preserve"> </w:t>
-            </w:r>
-            <w:proofErr w:type="spellStart"/>
-            <w:r>
-              <w:t>jemand</w:t>
-            </w:r>
-            <w:proofErr w:type="spellEnd"/>
-            <w:r>
-              <w:t xml:space="preserve"> </w:t>
-            </w:r>
-            <w:r>
-              <w:t xml:space="preserve">den Stil </w:t>
-            </w:r>
-            <w:proofErr w:type="spellStart"/>
-            <w:r>
-              <w:t>Apa</w:t>
-            </w:r>
-            <w:proofErr w:type="spellEnd"/>
-            <w:r>
-              <w:t xml:space="preserve"> </w:t>
-            </w:r>
-            <w:proofErr w:type="spellStart"/>
-            <w:r>
-              <w:t>benutzt</w:t>
-            </w:r>
-            <w:proofErr w:type="spellEnd"/>
-            <w:r>
-              <w:t xml:space="preserve">, </w:t>
-            </w:r>
-            <w:proofErr w:type="spellStart"/>
-            <w:r>
-              <w:t>benutzt</w:t>
-            </w:r>
-            <w:proofErr w:type="spellEnd"/>
-            <w:r>
-              <w:t xml:space="preserve"> er </w:t>
-            </w:r>
-            <w:proofErr w:type="spellStart"/>
-            <w:r>
-              <w:t>vielleicht</w:t>
-            </w:r>
-            <w:proofErr w:type="spellEnd"/>
-            <w:r>
-              <w:t xml:space="preserve"> </w:t>
-            </w:r>
-            <w:proofErr w:type="spellStart"/>
-            <w:r>
-              <w:t>hier</w:t>
-            </w:r>
-            <w:proofErr w:type="spellEnd"/>
-            <w:r>
-              <w:t xml:space="preserve"> </w:t>
-            </w:r>
-            <w:proofErr w:type="spellStart"/>
-            <w:r>
-              <w:t>ein</w:t>
-            </w:r>
-            <w:proofErr w:type="spellEnd"/>
-            <w:r>
-              <w:t xml:space="preserve"> Komma </w:t>
-            </w:r>
-            <w:proofErr w:type="spellStart"/>
-            <w:r>
-              <w:t>statt</w:t>
-            </w:r>
-            <w:proofErr w:type="spellEnd"/>
-            <w:r>
-              <w:t xml:space="preserve"> </w:t>
-            </w:r>
-            <w:proofErr w:type="spellStart"/>
-            <w:r>
-              <w:t>einem</w:t>
-            </w:r>
-            <w:proofErr w:type="spellEnd"/>
-            <w:r>
-              <w:t xml:space="preserve"> </w:t>
-            </w:r>
-            <w:proofErr w:type="spellStart"/>
-            <w:r>
-              <w:t>Punkt</w:t>
-            </w:r>
-            <w:proofErr w:type="spellEnd"/>
-            <w:r>
-              <w:t xml:space="preserve">, der </w:t>
-            </w:r>
-            <w:proofErr w:type="spellStart"/>
-            <w:r>
-              <w:t>andere</w:t>
-            </w:r>
-            <w:proofErr w:type="spellEnd"/>
-            <w:r>
-              <w:t xml:space="preserve"> </w:t>
-            </w:r>
-            <w:proofErr w:type="spellStart"/>
-            <w:r>
-              <w:t>klammert</w:t>
-            </w:r>
-            <w:proofErr w:type="spellEnd"/>
-            <w:r>
-              <w:t xml:space="preserve"> das Jahr und der </w:t>
-            </w:r>
-            <w:proofErr w:type="spellStart"/>
-            <w:r>
-              <w:t>Dritte</w:t>
-            </w:r>
-            <w:proofErr w:type="spellEnd"/>
-            <w:r>
-              <w:t xml:space="preserve"> </w:t>
-            </w:r>
-            <w:proofErr w:type="spellStart"/>
-            <w:r>
-              <w:t>nicht</w:t>
-            </w:r>
-            <w:proofErr w:type="spellEnd"/>
-            <w:r>
-              <w:t xml:space="preserve">. Manche </w:t>
-            </w:r>
-            <w:proofErr w:type="spellStart"/>
-            <w:r>
-              <w:t>schreiben</w:t>
-            </w:r>
-            <w:proofErr w:type="spellEnd"/>
-            <w:r>
-              <w:t xml:space="preserve"> </w:t>
-            </w:r>
-            <w:proofErr w:type="spellStart"/>
-            <w:r>
-              <w:t>nur</w:t>
-            </w:r>
-            <w:proofErr w:type="spellEnd"/>
-            <w:r>
-              <w:t xml:space="preserve"> die </w:t>
-            </w:r>
-            <w:proofErr w:type="spellStart"/>
-            <w:r>
-              <w:t>Seitenzahlen</w:t>
-            </w:r>
-            <w:proofErr w:type="spellEnd"/>
-            <w:r>
-              <w:t xml:space="preserve">, </w:t>
-            </w:r>
-            <w:proofErr w:type="spellStart"/>
-            <w:r>
-              <w:t>andere</w:t>
-            </w:r>
-            <w:proofErr w:type="spellEnd"/>
-            <w:r>
-              <w:t xml:space="preserve"> </w:t>
-            </w:r>
-            <w:proofErr w:type="spellStart"/>
-            <w:r>
-              <w:t>setzen</w:t>
-            </w:r>
-            <w:proofErr w:type="spellEnd"/>
-            <w:r>
-              <w:t xml:space="preserve"> </w:t>
-            </w:r>
-            <w:proofErr w:type="spellStart"/>
-            <w:r>
-              <w:t>davor</w:t>
-            </w:r>
-            <w:proofErr w:type="spellEnd"/>
-            <w:r>
-              <w:t xml:space="preserve"> pages, p., </w:t>
-            </w:r>
-            <w:proofErr w:type="spellStart"/>
-            <w:r>
-              <w:t>oder</w:t>
-            </w:r>
-            <w:proofErr w:type="spellEnd"/>
-            <w:r>
-              <w:t xml:space="preserve"> pp. Die </w:t>
-            </w:r>
-            <w:r>
-              <w:t xml:space="preserve">von </w:t>
-            </w:r>
-            <w:proofErr w:type="spellStart"/>
-            <w:r>
-              <w:t>uns</w:t>
-            </w:r>
-            <w:proofErr w:type="spellEnd"/>
-            <w:r>
-              <w:t xml:space="preserve"> </w:t>
-            </w:r>
-            <w:proofErr w:type="spellStart"/>
-            <w:r>
-              <w:t>erzeugten</w:t>
-            </w:r>
-            <w:proofErr w:type="spellEnd"/>
-            <w:r>
-              <w:t xml:space="preserve"> </w:t>
-            </w:r>
-            <w:proofErr w:type="spellStart"/>
-            <w:r>
-              <w:t>Traningsdaten</w:t>
-            </w:r>
-            <w:proofErr w:type="spellEnd"/>
-            <w:r>
-              <w:t xml:space="preserve"> </w:t>
-            </w:r>
-            <w:proofErr w:type="spellStart"/>
-            <w:r>
-              <w:t>werden</w:t>
-            </w:r>
-            <w:proofErr w:type="spellEnd"/>
-            <w:r>
-              <w:t xml:space="preserve"> dieses "</w:t>
-            </w:r>
-            <w:proofErr w:type="spellStart"/>
-            <w:r>
-              <w:t>Rauschen</w:t>
-            </w:r>
-            <w:proofErr w:type="spellEnd"/>
-            <w:r>
-              <w:t xml:space="preserve">" </w:t>
-            </w:r>
-            <w:proofErr w:type="spellStart"/>
-            <w:r>
-              <w:t>nicht</w:t>
-            </w:r>
-            <w:proofErr w:type="spellEnd"/>
-            <w:r>
-              <w:t xml:space="preserve"> </w:t>
-            </w:r>
-            <w:proofErr w:type="spellStart"/>
-            <w:r>
-              <w:t>abbilden</w:t>
-            </w:r>
-            <w:proofErr w:type="spellEnd"/>
-            <w:r>
-              <w:t xml:space="preserve">. </w:t>
-            </w:r>
-            <w:proofErr w:type="spellStart"/>
-            <w:r>
-              <w:t>Andererseits</w:t>
-            </w:r>
-            <w:proofErr w:type="spellEnd"/>
-            <w:r>
-              <w:t xml:space="preserve"> </w:t>
-            </w:r>
-            <w:proofErr w:type="spellStart"/>
-            <w:r>
-              <w:t>sind</w:t>
-            </w:r>
-            <w:proofErr w:type="spellEnd"/>
-            <w:r>
-              <w:t xml:space="preserve"> </w:t>
-            </w:r>
-            <w:proofErr w:type="spellStart"/>
-            <w:r>
-              <w:t>diese</w:t>
-            </w:r>
-            <w:proofErr w:type="spellEnd"/>
-            <w:r>
-              <w:t xml:space="preserve"> </w:t>
-            </w:r>
-            <w:proofErr w:type="spellStart"/>
-            <w:r>
-              <w:t>Trainingsdaten</w:t>
-            </w:r>
-            <w:proofErr w:type="spellEnd"/>
-            <w:r>
-              <w:t xml:space="preserve"> </w:t>
-            </w:r>
-            <w:proofErr w:type="spellStart"/>
-            <w:r>
-              <w:t>mit</w:t>
-            </w:r>
-            <w:proofErr w:type="spellEnd"/>
-            <w:r>
-              <w:t xml:space="preserve"> dem </w:t>
-            </w:r>
-            <w:proofErr w:type="spellStart"/>
-            <w:r>
-              <w:t>jeweiligen</w:t>
-            </w:r>
-            <w:proofErr w:type="spellEnd"/>
-            <w:r>
-              <w:t xml:space="preserve"> Stil </w:t>
-            </w:r>
-            <w:proofErr w:type="spellStart"/>
-            <w:r>
-              <w:t>gelabelt</w:t>
-            </w:r>
-            <w:proofErr w:type="spellEnd"/>
-            <w:r>
-              <w:t xml:space="preserve">, </w:t>
-            </w:r>
-            <w:proofErr w:type="spellStart"/>
-            <w:r>
-              <w:t>d.h.</w:t>
-            </w:r>
-            <w:proofErr w:type="spellEnd"/>
-            <w:r>
-              <w:t xml:space="preserve"> so </w:t>
-            </w:r>
-            <w:proofErr w:type="spellStart"/>
-            <w:r>
-              <w:t>kann</w:t>
-            </w:r>
-            <w:proofErr w:type="spellEnd"/>
-            <w:r>
-              <w:t xml:space="preserve"> das Modell </w:t>
-            </w:r>
-            <w:proofErr w:type="spellStart"/>
-            <w:r>
-              <w:t>eine</w:t>
-            </w:r>
-            <w:proofErr w:type="spellEnd"/>
-            <w:r>
-              <w:t xml:space="preserve"> </w:t>
-            </w:r>
-            <w:proofErr w:type="spellStart"/>
-            <w:r>
-              <w:t>grobes</w:t>
-            </w:r>
-            <w:proofErr w:type="spellEnd"/>
-            <w:r>
-              <w:t xml:space="preserve"> Muster</w:t>
-            </w:r>
-            <w:r>
-              <w:t xml:space="preserve"> für den </w:t>
-            </w:r>
-            <w:proofErr w:type="spellStart"/>
-            <w:r>
-              <w:t>jeweiligen</w:t>
-            </w:r>
-            <w:proofErr w:type="spellEnd"/>
-            <w:r>
-              <w:t xml:space="preserve"> Stil </w:t>
-            </w:r>
-            <w:proofErr w:type="spellStart"/>
-            <w:r>
-              <w:t>lernen</w:t>
-            </w:r>
-            <w:proofErr w:type="spellEnd"/>
-            <w:r>
-              <w:t xml:space="preserve">. Das </w:t>
-            </w:r>
-            <w:proofErr w:type="spellStart"/>
-            <w:r>
-              <w:t>ist</w:t>
-            </w:r>
-            <w:proofErr w:type="spellEnd"/>
-            <w:r>
-              <w:t xml:space="preserve"> der </w:t>
-            </w:r>
-            <w:proofErr w:type="spellStart"/>
-            <w:r>
-              <w:t>Vorteil</w:t>
-            </w:r>
-            <w:proofErr w:type="spellEnd"/>
-            <w:r>
-              <w:t xml:space="preserve"> </w:t>
-            </w:r>
-            <w:proofErr w:type="spellStart"/>
-            <w:r>
-              <w:t>zu</w:t>
-            </w:r>
-            <w:proofErr w:type="spellEnd"/>
-            <w:r>
-              <w:t xml:space="preserve"> </w:t>
-            </w:r>
-            <w:proofErr w:type="spellStart"/>
-            <w:r>
-              <w:t>gescrapten</w:t>
-            </w:r>
-            <w:proofErr w:type="spellEnd"/>
-            <w:r>
-              <w:t xml:space="preserve"> </w:t>
-            </w:r>
-            <w:proofErr w:type="spellStart"/>
-            <w:r>
-              <w:t>Referenzen</w:t>
-            </w:r>
-            <w:proofErr w:type="spellEnd"/>
-            <w:r>
-              <w:t xml:space="preserve">, </w:t>
-            </w:r>
-            <w:proofErr w:type="spellStart"/>
-            <w:r>
-              <w:t>deren</w:t>
-            </w:r>
-            <w:proofErr w:type="spellEnd"/>
-            <w:r>
-              <w:t xml:space="preserve"> Stil </w:t>
-            </w:r>
-            <w:proofErr w:type="spellStart"/>
-            <w:r>
-              <w:t>ohne</w:t>
-            </w:r>
-            <w:proofErr w:type="spellEnd"/>
-            <w:r>
-              <w:t xml:space="preserve"> </w:t>
-            </w:r>
-            <w:proofErr w:type="spellStart"/>
-            <w:r>
-              <w:t>weiteres</w:t>
-            </w:r>
-            <w:proofErr w:type="spellEnd"/>
-            <w:r>
-              <w:t xml:space="preserve"> </w:t>
-            </w:r>
-            <w:proofErr w:type="spellStart"/>
-            <w:r>
-              <w:t>unklar</w:t>
-            </w:r>
-            <w:proofErr w:type="spellEnd"/>
-            <w:r>
-              <w:t xml:space="preserve"> </w:t>
-            </w:r>
-            <w:proofErr w:type="spellStart"/>
-            <w:r>
-              <w:t>ist.</w:t>
-            </w:r>
-            <w:r>
-              <w:t>Es</w:t>
-            </w:r>
-            <w:proofErr w:type="spellEnd"/>
-            <w:r>
-              <w:t xml:space="preserve"> </w:t>
-            </w:r>
-            <w:proofErr w:type="spellStart"/>
-            <w:r>
-              <w:t>wird</w:t>
-            </w:r>
-            <w:proofErr w:type="spellEnd"/>
-            <w:r>
-              <w:t xml:space="preserve"> </w:t>
-            </w:r>
-            <w:proofErr w:type="spellStart"/>
-            <w:r>
-              <w:t>sich</w:t>
-            </w:r>
-            <w:proofErr w:type="spellEnd"/>
-            <w:r>
-              <w:t xml:space="preserve"> </w:t>
-            </w:r>
-            <w:proofErr w:type="spellStart"/>
-            <w:r>
-              <w:t>herausstellen</w:t>
-            </w:r>
-            <w:proofErr w:type="spellEnd"/>
-            <w:r>
-              <w:t xml:space="preserve">, </w:t>
-            </w:r>
-            <w:proofErr w:type="spellStart"/>
-            <w:r>
-              <w:t>inwieweit</w:t>
-            </w:r>
-            <w:proofErr w:type="spellEnd"/>
-            <w:r>
-              <w:t xml:space="preserve"> </w:t>
-            </w:r>
-            <w:proofErr w:type="spellStart"/>
-            <w:r>
-              <w:t>sich</w:t>
-            </w:r>
-            <w:proofErr w:type="spellEnd"/>
-            <w:r>
-              <w:t xml:space="preserve"> </w:t>
-            </w:r>
-            <w:proofErr w:type="spellStart"/>
-            <w:r>
-              <w:t>hieraus</w:t>
-            </w:r>
-            <w:proofErr w:type="spellEnd"/>
-            <w:r>
-              <w:t xml:space="preserve"> </w:t>
-            </w:r>
-            <w:proofErr w:type="spellStart"/>
-            <w:r>
-              <w:t>Probleme</w:t>
-            </w:r>
-            <w:proofErr w:type="spellEnd"/>
-            <w:r>
-              <w:t xml:space="preserve"> </w:t>
-            </w:r>
-            <w:proofErr w:type="spellStart"/>
-            <w:r>
-              <w:t>ergeben</w:t>
-            </w:r>
-            <w:proofErr w:type="spellEnd"/>
-            <w:r>
-              <w:t>.</w:t>
+              <w:t xml:space="preserve">Bias in den Trainingsdaten: Durch die einheitliche Konvertierung von Bibtex-Code zu Literaturstrings mithilfe einer Bibliothek </w:t>
+            </w:r>
+            <w:r>
+              <w:rPr>
+                <w:lang w:val="de-DE"/>
+              </w:rPr>
+              <w:t>wird das “Rauschen” in Realbeispielen vernachlässigt. Auch wenn jemand den Stil Apa benutzt, benutzt er vielleicht hier ein Komma statt einem Punkt, der andere klammert das Jahr und der Dritte nicht. Manche schreiben nur die Seitenzahlen, andere setzen davor pages, p., oder pp. Die von uns erzeugten Traningsdaten werden dieses "Rauschen" nicht abbilden. Andererseits sind diese Trainingsdaten mit dem jeweiligen Stil gelabelt, d.h. so kann das Modell eine grobes Muster für den jeweiligen Stil lernen. Das ist der Vorteil zu gescrapten Referenzen, deren Stil ohne weiteres unklar ist.Es wird sich herausstellen, inwieweit sich hieraus Probleme ergeben.</w:t>
             </w:r>
           </w:p>
           <w:p>
@@ -1343,23 +1149,7 @@
                 <w:rFonts w:ascii="Calibri" w:hAnsi="Calibri" w:cs="Calibri"/>
                 <w:lang w:val="de-DE"/>
               </w:rPr>
-              <w:t xml:space="preserve"> (Sind die mit </w:t>
-            </w:r>
-            <w:proofErr w:type="spellStart"/>
-            <w:r>
-              <w:rPr>
-                <w:rFonts w:ascii="Calibri" w:hAnsi="Calibri" w:cs="Calibri"/>
-                <w:lang w:val="de-DE"/>
-              </w:rPr>
-              <w:t>Pybtex</w:t>
-            </w:r>
-            <w:proofErr w:type="spellEnd"/>
-            <w:r>
-              <w:rPr>
-                <w:rFonts w:ascii="Calibri" w:hAnsi="Calibri" w:cs="Calibri"/>
-                <w:lang w:val="de-DE"/>
-              </w:rPr>
-              <w:t xml:space="preserve"> erzeugten Literaturstring nach den jeweiligen Richtlinien des Styles formatiert?)</w:t>
+              <w:t xml:space="preserve"> (Sind die mit Pybtex erzeugten Literaturstring nach den jeweiligen Richtlinien des Styles formatiert?)</w:t>
             </w:r>
           </w:p>
           <w:p>
@@ -1375,7 +1165,21 @@
                 <w:rFonts w:ascii="Calibri" w:hAnsi="Calibri" w:cs="Calibri"/>
                 <w:lang w:val="de-DE"/>
               </w:rPr>
-              <w:t>Aktivität 1 (</w:t>
+              <w:t xml:space="preserve">Aktivität </w:t>
+            </w:r>
+            <w:r>
+              <w:rPr>
+                <w:rFonts w:ascii="Calibri" w:hAnsi="Calibri" w:cs="Calibri"/>
+                <w:lang w:val="de-DE"/>
+              </w:rPr>
+              <w:t>2</w:t>
+            </w:r>
+            <w:r>
+              <w:rPr>
+                <w:rFonts w:ascii="Calibri" w:hAnsi="Calibri" w:cs="Calibri"/>
+                <w:lang w:val="de-DE"/>
+              </w:rPr>
+              <w:t xml:space="preserve"> (</w:t>
             </w:r>
             <w:r>
               <w:rPr>
@@ -1390,88 +1194,189 @@
                 <w:rFonts w:ascii="Calibri" w:hAnsi="Calibri" w:cs="Calibri"/>
                 <w:lang w:val="de-DE"/>
               </w:rPr>
-              <w:t xml:space="preserve">): </w:t>
-            </w:r>
-            <w:r>
-              <w:rPr>
-                <w:rFonts w:ascii="Calibri" w:hAnsi="Calibri" w:cs="Calibri"/>
-                <w:lang w:val="de-DE"/>
-              </w:rPr>
-              <w:t xml:space="preserve">Recherche von </w:t>
-            </w:r>
-            <w:proofErr w:type="spellStart"/>
-            <w:r>
-              <w:rPr>
-                <w:rFonts w:ascii="Calibri" w:hAnsi="Calibri" w:cs="Calibri"/>
-                <w:lang w:val="de-DE"/>
-              </w:rPr>
-              <w:t>Bibtex</w:t>
-            </w:r>
-            <w:proofErr w:type="spellEnd"/>
-            <w:r>
-              <w:rPr>
-                <w:rFonts w:ascii="Calibri" w:hAnsi="Calibri" w:cs="Calibri"/>
-                <w:lang w:val="de-DE"/>
-              </w:rPr>
-              <w:t xml:space="preserve">-Code für </w:t>
-            </w:r>
-            <w:proofErr w:type="spellStart"/>
-            <w:r>
-              <w:rPr>
-                <w:rFonts w:ascii="Calibri" w:hAnsi="Calibri" w:cs="Calibri"/>
-                <w:lang w:val="de-DE"/>
-              </w:rPr>
-              <w:t>books</w:t>
-            </w:r>
-            <w:proofErr w:type="spellEnd"/>
-            <w:r>
-              <w:rPr>
-                <w:rFonts w:ascii="Calibri" w:hAnsi="Calibri" w:cs="Calibri"/>
-                <w:lang w:val="de-DE"/>
-              </w:rPr>
-              <w:t xml:space="preserve">, </w:t>
-            </w:r>
-            <w:proofErr w:type="spellStart"/>
-            <w:r>
-              <w:rPr>
-                <w:rFonts w:ascii="Calibri" w:hAnsi="Calibri" w:cs="Calibri"/>
-                <w:lang w:val="de-DE"/>
-              </w:rPr>
-              <w:t>inbooks</w:t>
-            </w:r>
-            <w:proofErr w:type="spellEnd"/>
-            <w:r>
-              <w:rPr>
-                <w:rFonts w:ascii="Calibri" w:hAnsi="Calibri" w:cs="Calibri"/>
-                <w:lang w:val="de-DE"/>
-              </w:rPr>
-              <w:t xml:space="preserve">, </w:t>
-            </w:r>
-            <w:proofErr w:type="spellStart"/>
-            <w:r>
-              <w:rPr>
-                <w:rFonts w:ascii="Calibri" w:hAnsi="Calibri" w:cs="Calibri"/>
-                <w:lang w:val="de-DE"/>
-              </w:rPr>
-              <w:t>incollections</w:t>
-            </w:r>
-            <w:proofErr w:type="spellEnd"/>
-            <w:r>
-              <w:rPr>
-                <w:rFonts w:ascii="Calibri" w:hAnsi="Calibri" w:cs="Calibri"/>
-                <w:lang w:val="de-DE"/>
-              </w:rPr>
-              <w:t xml:space="preserve">, </w:t>
-            </w:r>
-            <w:proofErr w:type="spellStart"/>
-            <w:r>
-              <w:rPr>
-                <w:rFonts w:ascii="Calibri" w:hAnsi="Calibri" w:cs="Calibri"/>
-                <w:lang w:val="de-DE"/>
-              </w:rPr>
-              <w:t>phdthesis</w:t>
-            </w:r>
-            <w:proofErr w:type="spellEnd"/>
+              <w:t>): Recherche von Bibtex-Code für books, inbooks, incollections, phdthesis</w:t>
+            </w:r>
+          </w:p>
+          <w:p>
+            <w:pPr>
+              <w:pStyle w:val="AtRisk"/>
+              <w:rPr>
+                <w:rFonts w:ascii="Calibri" w:hAnsi="Calibri" w:cs="Calibri"/>
+                <w:lang w:val="de-DE"/>
+              </w:rPr>
+            </w:pPr>
+            <w:r>
+              <w:rPr>
+                <w:rFonts w:ascii="Calibri" w:hAnsi="Calibri" w:cs="Calibri"/>
+                <w:lang w:val="de-DE"/>
+              </w:rPr>
+              <w:t xml:space="preserve">Aktivität 3 </w:t>
+            </w:r>
+            <w:r>
+              <w:rPr>
+                <w:rFonts w:ascii="Calibri" w:hAnsi="Calibri" w:cs="Calibri"/>
+                <w:lang w:val="de-DE"/>
+              </w:rPr>
+              <w:t>(</w:t>
+            </w:r>
+            <w:r>
+              <w:rPr>
+                <w:rFonts w:ascii="Calibri" w:hAnsi="Calibri" w:cs="Calibri"/>
+                <w:color w:val="538135" w:themeColor="accent6" w:themeShade="BF"/>
+                <w:lang w:val="de-DE"/>
+              </w:rPr>
+              <w:t>wichtige Aktivität</w:t>
+            </w:r>
+            <w:r>
+              <w:rPr>
+                <w:rFonts w:ascii="Calibri" w:hAnsi="Calibri" w:cs="Calibri"/>
+                <w:lang w:val="de-DE"/>
+              </w:rPr>
+              <w:t>):</w:t>
+            </w:r>
+            <w:r>
+              <w:rPr>
+                <w:rFonts w:ascii="Calibri" w:hAnsi="Calibri" w:cs="Calibri"/>
+                <w:lang w:val="de-DE"/>
+              </w:rPr>
+              <w:t xml:space="preserve"> Es soll für die Formate APA, MLA, Havard, ACM und IEEE </w:t>
+            </w:r>
+            <w:r>
+              <w:rPr>
+                <w:rFonts w:ascii="Calibri" w:hAnsi="Calibri" w:cs="Calibri"/>
+                <w:lang w:val="de-DE"/>
+              </w:rPr>
+              <w:t>jeweils ein binärer Klassifizierer trainiert werden</w:t>
+            </w:r>
+            <w:r>
+              <w:rPr>
+                <w:rFonts w:ascii="Calibri" w:hAnsi="Calibri" w:cs="Calibri"/>
+                <w:lang w:val="de-DE"/>
+              </w:rPr>
+              <w:t xml:space="preserve">.  </w:t>
+            </w:r>
+            <w:r>
+              <w:rPr>
+                <w:rFonts w:ascii="Calibri" w:hAnsi="Calibri" w:cs="Calibri"/>
+                <w:lang w:val="de-DE"/>
+              </w:rPr>
+              <w:t xml:space="preserve">Jeder Klassifizierer spezialisiert sich auf das </w:t>
+            </w:r>
+            <w:r>
+              <w:rPr>
+                <w:rFonts w:ascii="Calibri" w:hAnsi="Calibri" w:cs="Calibri"/>
+                <w:lang w:val="de-DE"/>
+              </w:rPr>
+              <w:t>Erkennen</w:t>
+            </w:r>
+            <w:r>
+              <w:rPr>
+                <w:rFonts w:ascii="Calibri" w:hAnsi="Calibri" w:cs="Calibri"/>
+                <w:lang w:val="de-DE"/>
+              </w:rPr>
+              <w:t xml:space="preserve"> von einem </w:t>
+            </w:r>
+            <w:r>
+              <w:rPr>
+                <w:rFonts w:ascii="Calibri" w:hAnsi="Calibri" w:cs="Calibri"/>
+                <w:lang w:val="de-DE"/>
+              </w:rPr>
+              <w:t>Style</w:t>
+            </w:r>
+          </w:p>
+          <w:p>
+            <w:pPr>
+              <w:pStyle w:val="AtRisk"/>
+              <w:rPr>
+                <w:rFonts w:ascii="Calibri" w:hAnsi="Calibri" w:cs="Calibri"/>
+                <w:lang w:val="de-DE"/>
+              </w:rPr>
+            </w:pPr>
+            <w:r>
+              <w:rPr>
+                <w:rFonts w:ascii="Calibri" w:hAnsi="Calibri" w:cs="Calibri"/>
+                <w:lang w:val="de-DE"/>
+              </w:rPr>
+              <w:t xml:space="preserve">Aktivität </w:t>
+            </w:r>
+            <w:r>
+              <w:rPr>
+                <w:rFonts w:ascii="Calibri" w:hAnsi="Calibri" w:cs="Calibri"/>
+                <w:lang w:val="de-DE"/>
+              </w:rPr>
+              <w:t>4</w:t>
+            </w:r>
+            <w:r>
+              <w:rPr>
+                <w:rFonts w:ascii="Calibri" w:hAnsi="Calibri" w:cs="Calibri"/>
+                <w:lang w:val="de-DE"/>
+              </w:rPr>
+              <w:t xml:space="preserve"> (</w:t>
+            </w:r>
+            <w:r>
+              <w:rPr>
+                <w:rFonts w:ascii="Calibri" w:hAnsi="Calibri" w:cs="Calibri"/>
+                <w:color w:val="538135" w:themeColor="accent6" w:themeShade="BF"/>
+                <w:lang w:val="de-DE"/>
+              </w:rPr>
+              <w:t>wichtige Aktivität</w:t>
+            </w:r>
+            <w:r>
+              <w:rPr>
+                <w:rFonts w:ascii="Calibri" w:hAnsi="Calibri" w:cs="Calibri"/>
+                <w:lang w:val="de-DE"/>
+              </w:rPr>
+              <w:t xml:space="preserve">): Es soll für die </w:t>
+            </w:r>
+            <w:r>
+              <w:rPr>
+                <w:rFonts w:ascii="Calibri" w:hAnsi="Calibri" w:cs="Calibri"/>
+                <w:lang w:val="de-DE"/>
+              </w:rPr>
+              <w:t>Typen book, art</w:t>
+            </w:r>
+            <w:r>
+              <w:rPr>
+                <w:rFonts w:ascii="Calibri" w:hAnsi="Calibri" w:cs="Calibri"/>
+                <w:lang w:val="de-DE"/>
+              </w:rPr>
+              <w:t>i</w:t>
+            </w:r>
+            <w:r>
+              <w:rPr>
+                <w:rFonts w:ascii="Calibri" w:hAnsi="Calibri" w:cs="Calibri"/>
+                <w:lang w:val="de-DE"/>
+              </w:rPr>
+              <w:t xml:space="preserve">cle, proceedings, inproceedings und incollection jeweils </w:t>
+            </w:r>
+            <w:r>
+              <w:rPr>
+                <w:rFonts w:ascii="Calibri" w:hAnsi="Calibri" w:cs="Calibri"/>
+                <w:lang w:val="de-DE"/>
+              </w:rPr>
+              <w:t xml:space="preserve">ein binärer Klassifizierer trainiert werde. Jeder Klassifizierer spezialisiert sich auf das </w:t>
+            </w:r>
+            <w:r>
+              <w:rPr>
+                <w:rFonts w:ascii="Calibri" w:hAnsi="Calibri" w:cs="Calibri"/>
+                <w:lang w:val="de-DE"/>
+              </w:rPr>
+              <w:t>Erkennen</w:t>
+            </w:r>
+            <w:r>
+              <w:rPr>
+                <w:rFonts w:ascii="Calibri" w:hAnsi="Calibri" w:cs="Calibri"/>
+                <w:lang w:val="de-DE"/>
+              </w:rPr>
+              <w:t xml:space="preserve"> von </w:t>
+            </w:r>
+            <w:r>
+              <w:rPr>
+                <w:rFonts w:ascii="Calibri" w:hAnsi="Calibri" w:cs="Calibri"/>
+                <w:lang w:val="de-DE"/>
+              </w:rPr>
+              <w:t>einem Typen.</w:t>
+            </w:r>
           </w:p>
           <w:p>
             <w:pPr>
@@ -1526,7 +1431,14 @@
                 <w:rFonts w:ascii="Calibri" w:hAnsi="Calibri" w:cs="Calibri"/>
                 <w:lang w:val="de-DE"/>
               </w:rPr>
-              <w:t>Aktivität 3</w:t>
+              <w:t xml:space="preserve">Aktivität </w:t>
+            </w:r>
+            <w:r>
+              <w:rPr>
+                <w:rFonts w:ascii="Calibri" w:hAnsi="Calibri" w:cs="Calibri"/>
+                <w:lang w:val="de-DE"/>
+              </w:rPr>
+              <w:t>5</w:t>
             </w:r>
             <w:r>
               <w:rPr>
@@ -1594,6 +1506,7 @@
                 <w:rFonts w:ascii="Calibri" w:hAnsi="Calibri" w:cs="Calibri"/>
                 <w:lang w:val="de-DE"/>
               </w:rPr>
+              <w:lastRenderedPageBreak/>
               <w:t xml:space="preserve">Offene Fragen, generelle Anmerkungen </w:t>
             </w:r>
           </w:p>
@@ -1622,7 +1535,77 @@
                 <w:rFonts w:ascii="Calibri" w:hAnsi="Calibri" w:cs="Calibri"/>
                 <w:lang w:val="de-DE"/>
               </w:rPr>
-              <w:t>&lt;optional&gt;</w:t>
+              <w:t xml:space="preserve">Aktuell wird ein </w:t>
+            </w:r>
+            <w:r>
+              <w:rPr>
+                <w:rFonts w:ascii="Calibri" w:hAnsi="Calibri" w:cs="Calibri"/>
+                <w:lang w:val="de-DE"/>
+              </w:rPr>
+              <w:t>Ensemble</w:t>
+            </w:r>
+            <w:r>
+              <w:rPr>
+                <w:rFonts w:ascii="Calibri" w:hAnsi="Calibri" w:cs="Calibri"/>
+                <w:lang w:val="de-DE"/>
+              </w:rPr>
+              <w:t>-Learning-Ansatz verfolgt. Ein Literatureintrag soll zunächst den binären Klassifiziere</w:t>
+            </w:r>
+            <w:r>
+              <w:rPr>
+                <w:rFonts w:ascii="Calibri" w:hAnsi="Calibri" w:cs="Calibri"/>
+                <w:lang w:val="de-DE"/>
+              </w:rPr>
+              <w:t>r</w:t>
+            </w:r>
+            <w:r>
+              <w:rPr>
+                <w:rFonts w:ascii="Calibri" w:hAnsi="Calibri" w:cs="Calibri"/>
+                <w:lang w:val="de-DE"/>
+              </w:rPr>
+              <w:t xml:space="preserve">n zugeführt werden, um Style </w:t>
+            </w:r>
+            <w:r>
+              <w:rPr>
+                <w:rFonts w:ascii="Calibri" w:hAnsi="Calibri" w:cs="Calibri"/>
+                <w:lang w:val="de-DE"/>
+              </w:rPr>
+              <w:t xml:space="preserve">(IEEE,…) </w:t>
+            </w:r>
+            <w:r>
+              <w:rPr>
+                <w:rFonts w:ascii="Calibri" w:hAnsi="Calibri" w:cs="Calibri"/>
+                <w:lang w:val="de-DE"/>
+              </w:rPr>
+              <w:t>und Typ</w:t>
+            </w:r>
+            <w:r>
+              <w:rPr>
+                <w:rFonts w:ascii="Calibri" w:hAnsi="Calibri" w:cs="Calibri"/>
+                <w:lang w:val="de-DE"/>
+              </w:rPr>
+              <w:t xml:space="preserve"> (article,…) zu erkennen.</w:t>
+            </w:r>
+            <w:r>
+              <w:rPr>
+                <w:rFonts w:ascii="Calibri" w:hAnsi="Calibri" w:cs="Calibri"/>
+                <w:lang w:val="de-DE"/>
+              </w:rPr>
+              <w:t xml:space="preserve"> Der binäre Klassifizierer, der sich am sichersten ist, kommt zum Zuge.</w:t>
+            </w:r>
+            <w:r>
+              <w:rPr>
+                <w:rFonts w:ascii="Calibri" w:hAnsi="Calibri" w:cs="Calibri"/>
+                <w:lang w:val="de-DE"/>
+              </w:rPr>
+              <w:t xml:space="preserve"> Zusätzlich mit den Informationen des NER </w:t>
+            </w:r>
+            <w:r>
+              <w:rPr>
+                <w:rFonts w:ascii="Calibri" w:hAnsi="Calibri" w:cs="Calibri"/>
+                <w:lang w:val="de-DE"/>
+              </w:rPr>
+              <w:t>soll es möglich sein, den Literatureintrag zu parsen und die BibTex-Felder zu erkennen.</w:t>
             </w:r>
           </w:p>
         </w:tc>
@@ -2662,14 +2645,30 @@
     <w:charset w:val="00"/>
     <w:family w:val="swiss"/>
     <w:pitch w:val="variable"/>
-    <w:sig w:usb0="E4002EFF" w:usb1="C000247B" w:usb2="00000009" w:usb3="00000000" w:csb0="000001FF" w:csb1="00000000"/>
+    <w:sig w:usb0="E4002EFF" w:usb1="C200247B" w:usb2="00000009" w:usb3="00000000" w:csb0="000001FF" w:csb1="00000000"/>
+  </w:font>
+  <w:font w:name="Yu Mincho">
+    <w:altName w:val="游明朝"/>
+    <w:panose1 w:val="02020400000000000000"/>
+    <w:charset w:val="80"/>
+    <w:family w:val="roman"/>
+    <w:pitch w:val="variable"/>
+    <w:sig w:usb0="800002E7" w:usb1="2AC7FCFF" w:usb2="00000012" w:usb3="00000000" w:csb0="0002009F" w:csb1="00000000"/>
   </w:font>
   <w:font w:name="Calibri Light">
     <w:panose1 w:val="020F0302020204030204"/>
     <w:charset w:val="00"/>
     <w:family w:val="swiss"/>
     <w:pitch w:val="variable"/>
-    <w:sig w:usb0="E4002EFF" w:usb1="C000247B" w:usb2="00000009" w:usb3="00000000" w:csb0="000001FF" w:csb1="00000000"/>
+    <w:sig w:usb0="E4002EFF" w:usb1="C200247B" w:usb2="00000009" w:usb3="00000000" w:csb0="000001FF" w:csb1="00000000"/>
+  </w:font>
+  <w:font w:name="Yu Gothic Light">
+    <w:altName w:val="游ゴシック Light"/>
+    <w:panose1 w:val="020B0300000000000000"/>
+    <w:charset w:val="80"/>
+    <w:family w:val="swiss"/>
+    <w:pitch w:val="variable"/>
+    <w:sig w:usb0="E00002FF" w:usb1="2AC7FDFF" w:usb2="00000016" w:usb3="00000000" w:csb0="0002009F" w:csb1="00000000"/>
   </w:font>
   <w:font w:name="Aptos">
     <w:charset w:val="00"/>
@@ -2704,9 +2703,11 @@
   <w:rsids>
     <w:rsidRoot w:val="00E3438F"/>
     <w:rsid w:val="0030412A"/>
+    <w:rsid w:val="006944D1"/>
     <w:rsid w:val="00C9207D"/>
     <w:rsid w:val="00CE3B75"/>
     <w:rsid w:val="00E3438F"/>
+    <w:rsid w:val="00E509B1"/>
     <w:rsid w:val="00EB3C98"/>
     <w:rsid w:val="00ED144C"/>
     <w:rsid w:val="00F84360"/>
@@ -2724,7 +2725,7 @@
     <m:intLim m:val="subSup"/>
     <m:naryLim m:val="undOvr"/>
   </m:mathPr>
-  <w:themeFontLang w:val="de-DE"/>
+  <w:themeFontLang w:val="de-DE" w:eastAsia="ja-JP"/>
   <w:clrSchemeMapping w:bg1="light1" w:t1="dark1" w:bg2="light2" w:t2="dark2" w:accent1="accent1" w:accent2="accent2" w:accent3="accent3" w:accent4="accent4" w:accent5="accent5" w:accent6="accent6" w:hyperlink="hyperlink" w:followedHyperlink="followedHyperlink"/>
   <w:decimalSymbol w:val=","/>
   <w:listSeparator w:val=";"/>

</xml_diff>